<commit_message>
fix: Apply fixes across all market briefs
Canada fixes:
- Replace ConnexOntario with pan-Canadian resources (RGC, CCSA)
- Replace r/ontario with r/canada in source requirements
- Fix hub page references (betting-hub.htm → index.htm)

UK/Ireland fixes:
- Fix hub page URL references (best-betting-sites.htm → index.htm)
- Fix betting apps references
- Fix parlay calculator paths
- Fix trailing slashes on URLs

All markets:
- Regenerate DOCX files (126 files converted)
</commit_message>
<xml_diff>
--- a/content-briefs-skill/output/canada-betting-apps-ai-enhancement.docx
+++ b/content-briefs-skill/output/canada-betting-apps-ai-enhancement.docx
@@ -1792,7 +1792,7 @@
         <w:br/>
         <w:t xml:space="preserve">    &lt;p&gt;&lt;strong&gt;National Problem Gambling Helpline:&lt;/strong&gt;&lt;/p&gt;</w:t>
         <w:br/>
-        <w:t xml:space="preserve">    &lt;p class="helpline-number"&gt;1-866-531-2600 (ConnexOntario)&lt;/p&gt;</w:t>
+        <w:t xml:space="preserve">    &lt;p class="helpline-number"&gt;Provincial helplines vary (Responsible Gambling Council)&lt;/p&gt;</w:t>
         <w:br/>
         <w:t xml:space="preserve">    &lt;p class="helpline-info"&gt;Available 24/7. Free, confidential support. Counselors trained in problem gambling and mental health.&lt;/p&gt;</w:t>
         <w:br/>
@@ -2736,7 +2736,7 @@
         <w:ind w:left="360"/>
       </w:pPr>
       <w:r>
-        <w:t>[x] Canada compliance (19+/18+ by province, 1-866-531-2600 hotline)</w:t>
+        <w:t>[x] Canada compliance (19+/18+ by province, Provincial helplines vary hotline)</w:t>
       </w:r>
     </w:p>
     <w:p>

</xml_diff>

<commit_message>
feat: Add SERP-optimized meta title process and remove inline affiliate disclosure
Changes:
- Add references/meta-title-optimization.md with Ahrefs SERP analysis process
- Update phase3-technical.md with SERP-optimized meta tag requirements
- Remove affiliate disclosure from all briefs (now in website sidebar)
- Update CLAUDE.md with new meta title requirements and compliance notes
- Regenerate all 128 DOCX files
</commit_message>
<xml_diff>
--- a/content-briefs-skill/output/canada-betting-apps-ai-enhancement.docx
+++ b/content-briefs-skill/output/canada-betting-apps-ai-enhancement.docx
@@ -1850,12 +1850,6 @@
         <w:br/>
         <w:br/>
         <w:t xml:space="preserve">  &lt;div class="compliance-box"&gt;</w:t>
-        <w:br/>
-        <w:t xml:space="preserve">    &lt;h3&gt;Affiliate Disclosure&lt;/h3&gt;</w:t>
-        <w:br/>
-        <w:t xml:space="preserve">    &lt;p&gt;TopEnd Sports is an affiliate of the betting platforms reviewed on this page. We may earn commissions from signups and deposits through our links. This does not affect our editorial independence or the integrity of our reviews. Each app is evaluated on merit based on app store ratings, user feedback, and available features.&lt;/p&gt;</w:t>
-        <w:br/>
-        <w:t xml:space="preserve">  &lt;/div&gt;</w:t>
         <w:br/>
         <w:br/>
         <w:t xml:space="preserve">  &lt;div class="compliance-footer"&gt;</w:t>

</xml_diff>